<commit_message>
war is over 1000
</commit_message>
<xml_diff>
--- a/storage/app/public/formatoSeguimiento.docx
+++ b/storage/app/public/formatoSeguimiento.docx
@@ -43,29 +43,7 @@
           <w:szCs w:val="24"/>
           <w:lang w:val="es-MX"/>
         </w:rPr>
-        <w:t>${</w:t>
-      </w:r>
-      <w:proofErr w:type="spellStart"/>
-      <w:r>
-        <w:rPr>
-          <w:b/>
-          <w:bCs/>
-          <w:sz w:val="24"/>
-          <w:szCs w:val="24"/>
-          <w:lang w:val="es-MX"/>
-        </w:rPr>
-        <w:t>nomcarrera</w:t>
-      </w:r>
-      <w:proofErr w:type="spellEnd"/>
-      <w:r>
-        <w:rPr>
-          <w:b/>
-          <w:bCs/>
-          <w:sz w:val="24"/>
-          <w:szCs w:val="24"/>
-          <w:lang w:val="es-MX"/>
-        </w:rPr>
-        <w:t>}</w:t>
+        <w:t>${nomcarrera}</w:t>
       </w:r>
       <w:r>
         <w:rPr>
@@ -623,25 +601,39 @@
           <w:sz w:val="24"/>
           <w:lang w:val="es-MX"/>
         </w:rPr>
-        <w:t>${</w:t>
-      </w:r>
-      <w:proofErr w:type="spellStart"/>
+        <w:t>${nombretutorado}</w:t>
+      </w:r>
       <w:r>
         <w:rPr>
           <w:b/>
           <w:sz w:val="24"/>
           <w:lang w:val="es-MX"/>
         </w:rPr>
-        <w:t>nombretutorado</w:t>
-      </w:r>
-      <w:proofErr w:type="spellEnd"/>
+        <w:tab/>
+      </w:r>
       <w:r>
         <w:rPr>
           <w:b/>
           <w:sz w:val="24"/>
           <w:lang w:val="es-MX"/>
         </w:rPr>
-        <w:t>}</w:t>
+        <w:tab/>
+      </w:r>
+      <w:r>
+        <w:rPr>
+          <w:bCs/>
+          <w:sz w:val="24"/>
+          <w:lang w:val="es-MX"/>
+        </w:rPr>
+        <w:t>No. De Control</w:t>
+      </w:r>
+      <w:r>
+        <w:rPr>
+          <w:bCs/>
+          <w:sz w:val="24"/>
+          <w:lang w:val="es-MX"/>
+        </w:rPr>
+        <w:t>:</w:t>
       </w:r>
       <w:r>
         <w:rPr>
@@ -649,7 +641,7 @@
           <w:sz w:val="24"/>
           <w:lang w:val="es-MX"/>
         </w:rPr>
-        <w:tab/>
+        <w:t xml:space="preserve"> </w:t>
       </w:r>
       <w:r>
         <w:rPr>
@@ -657,57 +649,7 @@
           <w:sz w:val="24"/>
           <w:lang w:val="es-MX"/>
         </w:rPr>
-        <w:tab/>
-      </w:r>
-      <w:r>
-        <w:rPr>
-          <w:bCs/>
-          <w:sz w:val="24"/>
-          <w:lang w:val="es-MX"/>
-        </w:rPr>
-        <w:t>No. De Control</w:t>
-      </w:r>
-      <w:r>
-        <w:rPr>
-          <w:bCs/>
-          <w:sz w:val="24"/>
-          <w:lang w:val="es-MX"/>
-        </w:rPr>
-        <w:t>:</w:t>
-      </w:r>
-      <w:r>
-        <w:rPr>
-          <w:b/>
-          <w:sz w:val="24"/>
-          <w:lang w:val="es-MX"/>
-        </w:rPr>
-        <w:t xml:space="preserve"> </w:t>
-      </w:r>
-      <w:r>
-        <w:rPr>
-          <w:b/>
-          <w:sz w:val="24"/>
-          <w:lang w:val="es-MX"/>
-        </w:rPr>
-        <w:t>${</w:t>
-      </w:r>
-      <w:proofErr w:type="spellStart"/>
-      <w:r>
-        <w:rPr>
-          <w:b/>
-          <w:sz w:val="24"/>
-          <w:lang w:val="es-MX"/>
-        </w:rPr>
-        <w:t>numcontrol</w:t>
-      </w:r>
-      <w:proofErr w:type="spellEnd"/>
-      <w:r>
-        <w:rPr>
-          <w:b/>
-          <w:sz w:val="24"/>
-          <w:lang w:val="es-MX"/>
-        </w:rPr>
-        <w:t>}</w:t>
+        <w:t>${numcontrol}</w:t>
       </w:r>
     </w:p>
     <w:p>
@@ -748,25 +690,7 @@
           <w:sz w:val="24"/>
           <w:lang w:val="es-MX"/>
         </w:rPr>
-        <w:t>${</w:t>
-      </w:r>
-      <w:proofErr w:type="spellStart"/>
-      <w:r>
-        <w:rPr>
-          <w:b/>
-          <w:sz w:val="24"/>
-          <w:lang w:val="es-MX"/>
-        </w:rPr>
-        <w:t>nombretutor</w:t>
-      </w:r>
-      <w:proofErr w:type="spellEnd"/>
-      <w:r>
-        <w:rPr>
-          <w:b/>
-          <w:sz w:val="24"/>
-          <w:lang w:val="es-MX"/>
-        </w:rPr>
-        <w:t>}</w:t>
+        <w:t>${nombretutor}</w:t>
       </w:r>
     </w:p>
     <w:tbl>
@@ -954,29 +878,7 @@
                 <w:sz w:val="20"/>
                 <w:szCs w:val="20"/>
               </w:rPr>
-              <w:t>${</w:t>
-            </w:r>
-            <w:proofErr w:type="spellStart"/>
-            <w:r>
-              <w:rPr>
-                <w:rFonts w:ascii="Calibri" w:hAnsi="Calibri" w:cs="Calibri"/>
-                <w:b/>
-                <w:bCs/>
-                <w:sz w:val="20"/>
-                <w:szCs w:val="20"/>
-              </w:rPr>
-              <w:t>materia</w:t>
-            </w:r>
-            <w:proofErr w:type="spellEnd"/>
-            <w:r>
-              <w:rPr>
-                <w:rFonts w:ascii="Calibri" w:hAnsi="Calibri" w:cs="Calibri"/>
-                <w:b/>
-                <w:bCs/>
-                <w:sz w:val="20"/>
-                <w:szCs w:val="20"/>
-              </w:rPr>
-              <w:t>}</w:t>
+              <w:t>${materia}</w:t>
             </w:r>
           </w:p>
         </w:tc>
@@ -1039,29 +941,7 @@
                 <w:sz w:val="20"/>
                 <w:szCs w:val="20"/>
               </w:rPr>
-              <w:t>${</w:t>
-            </w:r>
-            <w:proofErr w:type="spellStart"/>
-            <w:r>
-              <w:rPr>
-                <w:rFonts w:ascii="Calibri" w:hAnsi="Calibri" w:cs="Calibri"/>
-                <w:b/>
-                <w:bCs/>
-                <w:sz w:val="20"/>
-                <w:szCs w:val="20"/>
-              </w:rPr>
-              <w:t>tem</w:t>
-            </w:r>
-            <w:proofErr w:type="spellEnd"/>
-            <w:r>
-              <w:rPr>
-                <w:rFonts w:ascii="Calibri" w:hAnsi="Calibri" w:cs="Calibri"/>
-                <w:b/>
-                <w:bCs/>
-                <w:sz w:val="20"/>
-                <w:szCs w:val="20"/>
-              </w:rPr>
-              <w:t>}</w:t>
+              <w:t>${tem}</w:t>
             </w:r>
           </w:p>
         </w:tc>
@@ -1212,37 +1092,6 @@
             <w:pPr>
               <w:rPr>
                 <w:b/>
-                <w:lang w:val="es-MX"/>
-              </w:rPr>
-            </w:pPr>
-            <w:r>
-              <w:rPr>
-                <w:b/>
-                <w:lang w:val="es-MX"/>
-              </w:rPr>
-              <w:t>${</w:t>
-            </w:r>
-            <w:proofErr w:type="spellStart"/>
-            <w:r>
-              <w:rPr>
-                <w:b/>
-                <w:lang w:val="es-MX"/>
-              </w:rPr>
-              <w:t>lblmat</w:t>
-            </w:r>
-            <w:proofErr w:type="spellEnd"/>
-            <w:r>
-              <w:rPr>
-                <w:b/>
-                <w:lang w:val="es-MX"/>
-              </w:rPr>
-              <w:t>}</w:t>
-            </w:r>
-          </w:p>
-          <w:p>
-            <w:pPr>
-              <w:rPr>
-                <w:b/>
                 <w:sz w:val="20"/>
                 <w:szCs w:val="20"/>
                 <w:lang w:val="es-MX"/>
@@ -1251,31 +1100,9 @@
             <w:r>
               <w:rPr>
                 <w:b/>
-                <w:sz w:val="20"/>
-                <w:szCs w:val="20"/>
-                <w:lang w:val="es-MX"/>
-              </w:rPr>
-              <w:t>${</w:t>
-            </w:r>
-            <w:proofErr w:type="spellStart"/>
-            <w:r>
-              <w:rPr>
-                <w:b/>
-                <w:sz w:val="20"/>
-                <w:szCs w:val="20"/>
-                <w:lang w:val="es-MX"/>
-              </w:rPr>
-              <w:t>materiaProb</w:t>
-            </w:r>
-            <w:proofErr w:type="spellEnd"/>
-            <w:r>
-              <w:rPr>
-                <w:b/>
-                <w:sz w:val="20"/>
-                <w:szCs w:val="20"/>
-                <w:lang w:val="es-MX"/>
-              </w:rPr>
-              <w:t>}</w:t>
+                <w:lang w:val="es-MX"/>
+              </w:rPr>
+              <w:t>Materia:</w:t>
             </w:r>
           </w:p>
           <w:p>
@@ -1306,136 +1133,32 @@
                 <w:sz w:val="24"/>
                 <w:lang w:val="es-MX"/>
               </w:rPr>
-              <w:t>${</w:t>
-            </w:r>
-            <w:proofErr w:type="spellStart"/>
-            <w:r>
+              <w:t>Problemática:</w:t>
+            </w:r>
+          </w:p>
+          <w:p>
+            <w:pPr>
               <w:rPr>
                 <w:b/>
                 <w:sz w:val="24"/>
                 <w:lang w:val="es-MX"/>
               </w:rPr>
-              <w:t>lblprob</w:t>
-            </w:r>
-            <w:proofErr w:type="spellEnd"/>
+            </w:pPr>
+          </w:p>
+          <w:p>
+            <w:pPr>
+              <w:rPr>
+                <w:b/>
+                <w:lang w:val="es-MX"/>
+              </w:rPr>
+            </w:pPr>
             <w:r>
               <w:rPr>
                 <w:b/>
                 <w:sz w:val="24"/>
                 <w:lang w:val="es-MX"/>
               </w:rPr>
-              <w:t>}</w:t>
-            </w:r>
-          </w:p>
-          <w:p>
-            <w:pPr>
-              <w:rPr>
-                <w:b/>
-                <w:sz w:val="24"/>
-                <w:lang w:val="es-MX"/>
-              </w:rPr>
-            </w:pPr>
-            <w:r>
-              <w:rPr>
-                <w:b/>
-                <w:sz w:val="24"/>
-                <w:lang w:val="es-MX"/>
-              </w:rPr>
-              <w:t xml:space="preserve"> </w:t>
-            </w:r>
-            <w:r>
-              <w:rPr>
-                <w:b/>
-                <w:sz w:val="20"/>
-                <w:szCs w:val="18"/>
-                <w:lang w:val="es-MX"/>
-              </w:rPr>
-              <w:t>${</w:t>
-            </w:r>
-            <w:proofErr w:type="spellStart"/>
-            <w:r>
-              <w:rPr>
-                <w:b/>
-                <w:sz w:val="20"/>
-                <w:szCs w:val="18"/>
-                <w:lang w:val="es-MX"/>
-              </w:rPr>
-              <w:t>problematica</w:t>
-            </w:r>
-            <w:proofErr w:type="spellEnd"/>
-            <w:r>
-              <w:rPr>
-                <w:b/>
-                <w:sz w:val="20"/>
-                <w:szCs w:val="18"/>
-                <w:lang w:val="es-MX"/>
-              </w:rPr>
-              <w:t>}</w:t>
-            </w:r>
-          </w:p>
-          <w:p>
-            <w:pPr>
-              <w:rPr>
-                <w:b/>
-                <w:sz w:val="24"/>
-                <w:lang w:val="es-MX"/>
-              </w:rPr>
-            </w:pPr>
-          </w:p>
-          <w:p>
-            <w:pPr>
-              <w:rPr>
-                <w:b/>
-                <w:lang w:val="es-MX"/>
-              </w:rPr>
-            </w:pPr>
-            <w:r>
-              <w:rPr>
-                <w:b/>
-                <w:sz w:val="24"/>
-                <w:lang w:val="es-MX"/>
-              </w:rPr>
-              <w:t>${</w:t>
-            </w:r>
-            <w:proofErr w:type="spellStart"/>
-            <w:r>
-              <w:rPr>
-                <w:b/>
-                <w:sz w:val="24"/>
-                <w:lang w:val="es-MX"/>
-              </w:rPr>
-              <w:t>lblreq</w:t>
-            </w:r>
-            <w:proofErr w:type="spellEnd"/>
-            <w:r>
-              <w:rPr>
-                <w:b/>
-                <w:sz w:val="24"/>
-                <w:lang w:val="es-MX"/>
-              </w:rPr>
-              <w:t>}</w:t>
-            </w:r>
-            <w:r>
-              <w:rPr>
-                <w:b/>
-                <w:sz w:val="24"/>
-                <w:lang w:val="es-MX"/>
-              </w:rPr>
-              <w:br/>
-            </w:r>
-            <w:r>
-              <w:rPr>
-                <w:b/>
-                <w:lang w:val="es-MX"/>
-              </w:rPr>
-              <w:t>${requiere}</w:t>
-            </w:r>
-            <w:r>
-              <w:rPr>
-                <w:b/>
-                <w:lang w:val="es-MX"/>
-              </w:rPr>
-              <w:t xml:space="preserve">   </w:t>
+              <w:t>Requiere Asesoría:</w:t>
             </w:r>
           </w:p>
           <w:p>
@@ -1465,7 +1188,7 @@
                 <w:b/>
                 <w:lang w:val="es-MX"/>
               </w:rPr>
-              <w:t>${canalizo}</w:t>
+              <w:t>Se canalizó con:</w:t>
             </w:r>
           </w:p>
           <w:p>
@@ -1489,84 +1212,52 @@
                 <w:b/>
                 <w:lang w:val="es-MX"/>
               </w:rPr>
-              <w:t>${asesor}</w:t>
-            </w:r>
-          </w:p>
-          <w:p>
-            <w:pPr>
-              <w:rPr>
-                <w:b/>
-                <w:lang w:val="es-MX"/>
-              </w:rPr>
-            </w:pPr>
-            <w:r>
-              <w:rPr>
-                <w:b/>
-                <w:lang w:val="es-MX"/>
-              </w:rPr>
-              <w:t>${lugar}</w:t>
-            </w:r>
-          </w:p>
-          <w:p>
-            <w:pPr>
-              <w:rPr>
-                <w:b/>
-                <w:lang w:val="es-MX"/>
-              </w:rPr>
-            </w:pPr>
-            <w:r>
-              <w:rPr>
-                <w:b/>
-                <w:lang w:val="es-MX"/>
-              </w:rPr>
-              <w:t>${</w:t>
-            </w:r>
-            <w:proofErr w:type="spellStart"/>
-            <w:r>
-              <w:rPr>
-                <w:b/>
-                <w:lang w:val="es-MX"/>
-              </w:rPr>
-              <w:t>fechaAs</w:t>
-            </w:r>
-            <w:proofErr w:type="spellEnd"/>
-            <w:r>
-              <w:rPr>
-                <w:b/>
-                <w:lang w:val="es-MX"/>
-              </w:rPr>
-              <w:t>}</w:t>
-            </w:r>
-          </w:p>
-          <w:p>
-            <w:pPr>
-              <w:rPr>
-                <w:b/>
-                <w:lang w:val="es-MX"/>
-              </w:rPr>
-            </w:pPr>
-            <w:r>
-              <w:rPr>
-                <w:b/>
-                <w:lang w:val="es-MX"/>
-              </w:rPr>
-              <w:t>${</w:t>
-            </w:r>
-            <w:proofErr w:type="spellStart"/>
-            <w:r>
-              <w:rPr>
-                <w:b/>
-                <w:lang w:val="es-MX"/>
-              </w:rPr>
-              <w:t>horarioas</w:t>
-            </w:r>
-            <w:proofErr w:type="spellEnd"/>
-            <w:r>
-              <w:rPr>
-                <w:b/>
-                <w:lang w:val="es-MX"/>
-              </w:rPr>
-              <w:t>}</w:t>
+              <w:t>Asesor:</w:t>
+            </w:r>
+          </w:p>
+          <w:p>
+            <w:pPr>
+              <w:rPr>
+                <w:b/>
+                <w:lang w:val="es-MX"/>
+              </w:rPr>
+            </w:pPr>
+            <w:r>
+              <w:rPr>
+                <w:b/>
+                <w:lang w:val="es-MX"/>
+              </w:rPr>
+              <w:t>Lugar:</w:t>
+            </w:r>
+          </w:p>
+          <w:p>
+            <w:pPr>
+              <w:rPr>
+                <w:b/>
+                <w:lang w:val="es-MX"/>
+              </w:rPr>
+            </w:pPr>
+            <w:r>
+              <w:rPr>
+                <w:b/>
+                <w:lang w:val="es-MX"/>
+              </w:rPr>
+              <w:t>Fecha:</w:t>
+            </w:r>
+          </w:p>
+          <w:p>
+            <w:pPr>
+              <w:rPr>
+                <w:b/>
+                <w:lang w:val="es-MX"/>
+              </w:rPr>
+            </w:pPr>
+            <w:r>
+              <w:rPr>
+                <w:b/>
+                <w:lang w:val="es-MX"/>
+              </w:rPr>
+              <w:t>Horario:</w:t>
             </w:r>
           </w:p>
         </w:tc>
@@ -1725,23 +1416,7 @@
                 <w:b/>
                 <w:lang w:val="es-MX"/>
               </w:rPr>
-              <w:t>${</w:t>
-            </w:r>
-            <w:proofErr w:type="spellStart"/>
-            <w:r>
-              <w:rPr>
-                <w:b/>
-                <w:lang w:val="es-MX"/>
-              </w:rPr>
-              <w:t>firmatutorado</w:t>
-            </w:r>
-            <w:proofErr w:type="spellEnd"/>
-            <w:r>
-              <w:rPr>
-                <w:b/>
-                <w:lang w:val="es-MX"/>
-              </w:rPr>
-              <w:t>}</w:t>
+              <w:t>${firmatutorado}</w:t>
             </w:r>
             <w:r>
               <w:rPr>
@@ -1797,23 +1472,7 @@
                 <w:b/>
                 <w:lang w:val="es-MX"/>
               </w:rPr>
-              <w:t>${</w:t>
-            </w:r>
-            <w:proofErr w:type="spellStart"/>
-            <w:r>
-              <w:rPr>
-                <w:b/>
-                <w:lang w:val="es-MX"/>
-              </w:rPr>
-              <w:t>firmatutor</w:t>
-            </w:r>
-            <w:proofErr w:type="spellEnd"/>
-            <w:r>
-              <w:rPr>
-                <w:b/>
-                <w:lang w:val="es-MX"/>
-              </w:rPr>
-              <w:t>}</w:t>
+              <w:t>${firmatutor}</w:t>
             </w:r>
           </w:p>
           <w:p>
@@ -1849,21 +1508,12 @@
                 <w:lang w:val="es-MX"/>
               </w:rPr>
             </w:pPr>
-            <w:proofErr w:type="spellStart"/>
-            <w:r>
-              <w:rPr>
-                <w:b/>
-                <w:lang w:val="es-MX"/>
-              </w:rPr>
-              <w:t>MAyL</w:t>
-            </w:r>
-            <w:proofErr w:type="spellEnd"/>
-            <w:r>
-              <w:rPr>
-                <w:b/>
-                <w:lang w:val="es-MX"/>
-              </w:rPr>
-              <w:t xml:space="preserve"> Hilda P. Beltr</w:t>
+            <w:r>
+              <w:rPr>
+                <w:b/>
+                <w:lang w:val="es-MX"/>
+              </w:rPr>
+              <w:t>MAyL Hilda P. Beltr</w:t>
             </w:r>
             <w:r>
               <w:rPr>
@@ -2997,31 +2647,6 @@
 </file>
 
 <file path=customXml/item1.xml><?xml version="1.0" encoding="utf-8"?>
-<?mso-contentType ?>
-<FormTemplates xmlns="http://schemas.microsoft.com/sharepoint/v3/contenttype/forms">
-  <Display>DocumentLibraryForm</Display>
-  <Edit>DocumentLibraryForm</Edit>
-  <New>DocumentLibraryForm</New>
-</FormTemplates>
-</file>
-
-<file path=customXml/item2.xml><?xml version="1.0" encoding="utf-8"?>
-<p:properties xmlns:p="http://schemas.microsoft.com/office/2006/metadata/properties" xmlns:xsi="http://www.w3.org/2001/XMLSchema-instance" xmlns:pc="http://schemas.microsoft.com/office/infopath/2007/PartnerControls">
-  <documentManagement>
-    <TaxCatchAll xmlns="bcd1ba54-bff3-4dda-ad4f-25734b73006a" xsi:nil="true"/>
-    <lcf76f155ced4ddcb4097134ff3c332f xmlns="4ed590a0-5667-454d-a24b-9d2d3c5614f4">
-      <Terms xmlns="http://schemas.microsoft.com/office/infopath/2007/PartnerControls"/>
-    </lcf76f155ced4ddcb4097134ff3c332f>
-    <ReferenceId xmlns="4ed590a0-5667-454d-a24b-9d2d3c5614f4" xsi:nil="true"/>
-  </documentManagement>
-</p:properties>
-</file>
-
-<file path=customXml/item3.xml><?xml version="1.0" encoding="utf-8"?>
-<b:Sources xmlns:b="http://schemas.openxmlformats.org/officeDocument/2006/bibliography" xmlns="http://schemas.openxmlformats.org/officeDocument/2006/bibliography" SelectedStyle="\APASixthEditionOfficeOnline.xsl" StyleName="APA" Version="6"/>
-</file>
-
-<file path=customXml/item4.xml><?xml version="1.0" encoding="utf-8"?>
 <ct:contentTypeSchema xmlns:ct="http://schemas.microsoft.com/office/2006/metadata/contentType" xmlns:ma="http://schemas.microsoft.com/office/2006/metadata/properties/metaAttributes" ct:_="" ma:_="" ma:contentTypeName="Documento" ma:contentTypeID="0x010100EB780633D005CE43B246A25E0A3F0022" ma:contentTypeVersion="13" ma:contentTypeDescription="Crear nuevo documento." ma:contentTypeScope="" ma:versionID="4fc225828ba9e508709abb711e482591">
   <xsd:schema xmlns:xsd="http://www.w3.org/2001/XMLSchema" xmlns:xs="http://www.w3.org/2001/XMLSchema" xmlns:p="http://schemas.microsoft.com/office/2006/metadata/properties" xmlns:ns2="4ed590a0-5667-454d-a24b-9d2d3c5614f4" xmlns:ns3="bcd1ba54-bff3-4dda-ad4f-25734b73006a" targetNamespace="http://schemas.microsoft.com/office/2006/metadata/properties" ma:root="true" ma:fieldsID="79d3a6d09290b82840bf9ae08b9b94fa" ns2:_="" ns3:_="">
     <xsd:import namespace="4ed590a0-5667-454d-a24b-9d2d3c5614f4"/>
@@ -3228,34 +2853,32 @@
 </ct:contentTypeSchema>
 </file>
 
-<file path=customXml/itemProps1.xml><?xml version="1.0" encoding="utf-8"?>
-<ds:datastoreItem xmlns:ds="http://schemas.openxmlformats.org/officeDocument/2006/customXml" ds:itemID="{D5A00D44-89CA-443E-9D06-9C243F2D2B8A}">
-  <ds:schemaRefs>
-    <ds:schemaRef ds:uri="http://schemas.microsoft.com/sharepoint/v3/contenttype/forms"/>
-  </ds:schemaRefs>
-</ds:datastoreItem>
+<file path=customXml/item2.xml><?xml version="1.0" encoding="utf-8"?>
+<b:Sources xmlns:b="http://schemas.openxmlformats.org/officeDocument/2006/bibliography" xmlns="http://schemas.openxmlformats.org/officeDocument/2006/bibliography" SelectedStyle="\APASixthEditionOfficeOnline.xsl" StyleName="APA" Version="6"/>
 </file>
 
-<file path=customXml/itemProps2.xml><?xml version="1.0" encoding="utf-8"?>
-<ds:datastoreItem xmlns:ds="http://schemas.openxmlformats.org/officeDocument/2006/customXml" ds:itemID="{F67D3D9C-6452-4389-90D4-75DCDB9892A0}">
-  <ds:schemaRefs>
-    <ds:schemaRef ds:uri="http://schemas.microsoft.com/office/2006/metadata/properties"/>
-    <ds:schemaRef ds:uri="http://schemas.microsoft.com/office/infopath/2007/PartnerControls"/>
-    <ds:schemaRef ds:uri="bcd1ba54-bff3-4dda-ad4f-25734b73006a"/>
-    <ds:schemaRef ds:uri="4ed590a0-5667-454d-a24b-9d2d3c5614f4"/>
-  </ds:schemaRefs>
-</ds:datastoreItem>
+<file path=customXml/item3.xml><?xml version="1.0" encoding="utf-8"?>
+<p:properties xmlns:p="http://schemas.microsoft.com/office/2006/metadata/properties" xmlns:xsi="http://www.w3.org/2001/XMLSchema-instance" xmlns:pc="http://schemas.microsoft.com/office/infopath/2007/PartnerControls">
+  <documentManagement>
+    <TaxCatchAll xmlns="bcd1ba54-bff3-4dda-ad4f-25734b73006a" xsi:nil="true"/>
+    <lcf76f155ced4ddcb4097134ff3c332f xmlns="4ed590a0-5667-454d-a24b-9d2d3c5614f4">
+      <Terms xmlns="http://schemas.microsoft.com/office/infopath/2007/PartnerControls"/>
+    </lcf76f155ced4ddcb4097134ff3c332f>
+    <ReferenceId xmlns="4ed590a0-5667-454d-a24b-9d2d3c5614f4" xsi:nil="true"/>
+  </documentManagement>
+</p:properties>
 </file>
 
-<file path=customXml/itemProps3.xml><?xml version="1.0" encoding="utf-8"?>
-<ds:datastoreItem xmlns:ds="http://schemas.openxmlformats.org/officeDocument/2006/customXml" ds:itemID="{99C807C2-5CCB-442B-BC9A-2F7EDEE5641C}">
-  <ds:schemaRefs>
-    <ds:schemaRef ds:uri="http://schemas.openxmlformats.org/officeDocument/2006/bibliography"/>
-  </ds:schemaRefs>
-</ds:datastoreItem>
+<file path=customXml/item4.xml><?xml version="1.0" encoding="utf-8"?>
+<?mso-contentType ?>
+<FormTemplates xmlns="http://schemas.microsoft.com/sharepoint/v3/contenttype/forms">
+  <Display>DocumentLibraryForm</Display>
+  <Edit>DocumentLibraryForm</Edit>
+  <New>DocumentLibraryForm</New>
+</FormTemplates>
 </file>
 
-<file path=customXml/itemProps4.xml><?xml version="1.0" encoding="utf-8"?>
+<file path=customXml/itemProps1.xml><?xml version="1.0" encoding="utf-8"?>
 <ds:datastoreItem xmlns:ds="http://schemas.openxmlformats.org/officeDocument/2006/customXml" ds:itemID="{E68CE567-5C8F-45F0-AFFD-3C270757F4A2}">
   <ds:schemaRefs>
     <ds:schemaRef ds:uri="http://schemas.microsoft.com/office/2006/metadata/contentType"/>
@@ -3272,4 +2895,31 @@
     <ds:schemaRef ds:uri="http://schemas.microsoft.com/internal/obd"/>
   </ds:schemaRefs>
 </ds:datastoreItem>
+</file>
+
+<file path=customXml/itemProps2.xml><?xml version="1.0" encoding="utf-8"?>
+<ds:datastoreItem xmlns:ds="http://schemas.openxmlformats.org/officeDocument/2006/customXml" ds:itemID="{99C807C2-5CCB-442B-BC9A-2F7EDEE5641C}">
+  <ds:schemaRefs>
+    <ds:schemaRef ds:uri="http://schemas.openxmlformats.org/officeDocument/2006/bibliography"/>
+  </ds:schemaRefs>
+</ds:datastoreItem>
+</file>
+
+<file path=customXml/itemProps3.xml><?xml version="1.0" encoding="utf-8"?>
+<ds:datastoreItem xmlns:ds="http://schemas.openxmlformats.org/officeDocument/2006/customXml" ds:itemID="{F67D3D9C-6452-4389-90D4-75DCDB9892A0}">
+  <ds:schemaRefs>
+    <ds:schemaRef ds:uri="http://schemas.microsoft.com/office/2006/metadata/properties"/>
+    <ds:schemaRef ds:uri="http://schemas.microsoft.com/office/infopath/2007/PartnerControls"/>
+    <ds:schemaRef ds:uri="bcd1ba54-bff3-4dda-ad4f-25734b73006a"/>
+    <ds:schemaRef ds:uri="4ed590a0-5667-454d-a24b-9d2d3c5614f4"/>
+  </ds:schemaRefs>
+</ds:datastoreItem>
+</file>
+
+<file path=customXml/itemProps4.xml><?xml version="1.0" encoding="utf-8"?>
+<ds:datastoreItem xmlns:ds="http://schemas.openxmlformats.org/officeDocument/2006/customXml" ds:itemID="{D5A00D44-89CA-443E-9D06-9C243F2D2B8A}">
+  <ds:schemaRefs>
+    <ds:schemaRef ds:uri="http://schemas.microsoft.com/sharepoint/v3/contenttype/forms"/>
+  </ds:schemaRefs>
+</ds:datastoreItem>
 </file>
</xml_diff>